<commit_message>
feat(main): add files project 3
</commit_message>
<xml_diff>
--- a/project-personal/stage3/report/report.docx
+++ b/project-personal/stage3/report/report.docx
@@ -7,7 +7,7 @@
         <w:pStyle w:val="Title"/>
       </w:pPr>
       <w:r>
-        <w:t xml:space="preserve">Инвидуальный</w:t>
+        <w:t xml:space="preserve">Индивидуальный</w:t>
       </w:r>
       <w:r>
         <w:t xml:space="preserve"> </w:t>
@@ -200,7 +200,7 @@
       </w:r>
     </w:p>
     <w:bookmarkEnd w:id="21"/>
-    <w:bookmarkStart w:id="61" w:name="выполнение-лабораторной-работы"/>
+    <w:bookmarkStart w:id="64" w:name="выполнение-лабораторной-работы"/>
     <w:p>
       <w:pPr>
         <w:pStyle w:val="Heading1"/>
@@ -216,6 +216,24 @@
       </w:r>
       <w:r>
         <w:t xml:space="preserve">Выполнение лабораторной работы</w:t>
+      </w:r>
+    </w:p>
+    <w:bookmarkStart w:id="34" w:name="X8f7230d8a45363259b0cc721cd23340e723c344"/>
+    <w:p>
+      <w:pPr>
+        <w:pStyle w:val="Heading2"/>
+      </w:pPr>
+      <w:r>
+        <w:rPr>
+          <w:rStyle w:val="SectionNumber"/>
+        </w:rPr>
+        <w:t xml:space="preserve">3.1</w:t>
+      </w:r>
+      <w:r>
+        <w:tab/>
+      </w:r>
+      <w:r>
+        <w:t xml:space="preserve">Добавить список достижений: информацию о навыках, опыте, достижениях</w:t>
       </w:r>
     </w:p>
     <w:p>
@@ -470,9 +488,28 @@
         <w:t xml:space="preserve">Рис. 4: Сайт</w:t>
       </w:r>
     </w:p>
-    <w:p>
-      <w:pPr>
-        <w:pStyle w:val="BodyText"/>
+    <w:bookmarkEnd w:id="34"/>
+    <w:bookmarkStart w:id="47" w:name="сделать-пост-по-прошедшей-неделе"/>
+    <w:p>
+      <w:pPr>
+        <w:pStyle w:val="Heading2"/>
+      </w:pPr>
+      <w:r>
+        <w:rPr>
+          <w:rStyle w:val="SectionNumber"/>
+        </w:rPr>
+        <w:t xml:space="preserve">3.2</w:t>
+      </w:r>
+      <w:r>
+        <w:tab/>
+      </w:r>
+      <w:r>
+        <w:t xml:space="preserve">Сделать пост по прошедшей неделе</w:t>
+      </w:r>
+    </w:p>
+    <w:p>
+      <w:pPr>
+        <w:pStyle w:val="FirstParagraph"/>
       </w:pPr>
       <w:r>
         <w:t xml:space="preserve">Перехожу в каталог post_2 и редактирую файл index.md. Добавляю пост о прошедшей неделе (рис. 5).</w:t>
@@ -487,18 +524,18 @@
           <wp:inline>
             <wp:extent cx="3733800" cy="3695307"/>
             <wp:effectExtent b="0" l="0" r="0" t="0"/>
-            <wp:docPr descr="Редактирование файла" title="" id="35" name="Picture"/>
+            <wp:docPr descr="Редактирование файла" title="" id="36" name="Picture"/>
             <a:graphic>
               <a:graphicData uri="http://schemas.openxmlformats.org/drawingml/2006/picture">
                 <pic:pic>
                   <pic:nvPicPr>
-                    <pic:cNvPr descr="image/5.png" id="36" name="Picture"/>
+                    <pic:cNvPr descr="image/5.png" id="37" name="Picture"/>
                     <pic:cNvPicPr>
                       <a:picLocks noChangeArrowheads="1" noChangeAspect="1"/>
                     </pic:cNvPicPr>
                   </pic:nvPicPr>
                   <pic:blipFill>
-                    <a:blip r:embed="rId34"/>
+                    <a:blip r:embed="rId35"/>
                     <a:stretch>
                       <a:fillRect/>
                     </a:stretch>
@@ -550,18 +587,18 @@
           <wp:inline>
             <wp:extent cx="3733800" cy="1491871"/>
             <wp:effectExtent b="0" l="0" r="0" t="0"/>
-            <wp:docPr descr="Переход в каталог blog и компиляция сайта" title="" id="38" name="Picture"/>
+            <wp:docPr descr="Переход в каталог blog и компиляция сайта" title="" id="39" name="Picture"/>
             <a:graphic>
               <a:graphicData uri="http://schemas.openxmlformats.org/drawingml/2006/picture">
                 <pic:pic>
                   <pic:nvPicPr>
-                    <pic:cNvPr descr="image/6.png" id="39" name="Picture"/>
+                    <pic:cNvPr descr="image/6.png" id="40" name="Picture"/>
                     <pic:cNvPicPr>
                       <a:picLocks noChangeArrowheads="1" noChangeAspect="1"/>
                     </pic:cNvPicPr>
                   </pic:nvPicPr>
                   <pic:blipFill>
-                    <a:blip r:embed="rId37"/>
+                    <a:blip r:embed="rId38"/>
                     <a:stretch>
                       <a:fillRect/>
                     </a:stretch>
@@ -613,18 +650,18 @@
           <wp:inline>
             <wp:extent cx="3733800" cy="2358839"/>
             <wp:effectExtent b="0" l="0" r="0" t="0"/>
-            <wp:docPr descr="Получение ссылки на сайт" title="" id="41" name="Picture"/>
+            <wp:docPr descr="Получение ссылки на сайт" title="" id="42" name="Picture"/>
             <a:graphic>
               <a:graphicData uri="http://schemas.openxmlformats.org/drawingml/2006/picture">
                 <pic:pic>
                   <pic:nvPicPr>
-                    <pic:cNvPr descr="image/7.png" id="42" name="Picture"/>
+                    <pic:cNvPr descr="image/7.png" id="43" name="Picture"/>
                     <pic:cNvPicPr>
                       <a:picLocks noChangeArrowheads="1" noChangeAspect="1"/>
                     </pic:cNvPicPr>
                   </pic:nvPicPr>
                   <pic:blipFill>
-                    <a:blip r:embed="rId40"/>
+                    <a:blip r:embed="rId41"/>
                     <a:stretch>
                       <a:fillRect/>
                     </a:stretch>
@@ -676,18 +713,18 @@
           <wp:inline>
             <wp:extent cx="3733800" cy="2991098"/>
             <wp:effectExtent b="0" l="0" r="0" t="0"/>
-            <wp:docPr descr="Сайт" title="" id="44" name="Picture"/>
+            <wp:docPr descr="Сайт" title="" id="45" name="Picture"/>
             <a:graphic>
               <a:graphicData uri="http://schemas.openxmlformats.org/drawingml/2006/picture">
                 <pic:pic>
                   <pic:nvPicPr>
-                    <pic:cNvPr descr="image/8.png" id="45" name="Picture"/>
+                    <pic:cNvPr descr="image/8.png" id="46" name="Picture"/>
                     <pic:cNvPicPr>
                       <a:picLocks noChangeArrowheads="1" noChangeAspect="1"/>
                     </pic:cNvPicPr>
                   </pic:nvPicPr>
                   <pic:blipFill>
-                    <a:blip r:embed="rId43"/>
+                    <a:blip r:embed="rId44"/>
                     <a:stretch>
                       <a:fillRect/>
                     </a:stretch>
@@ -722,9 +759,40 @@
         <w:t xml:space="preserve">Рис. 8: Сайт</w:t>
       </w:r>
     </w:p>
-    <w:p>
-      <w:pPr>
-        <w:pStyle w:val="BodyText"/>
+    <w:bookmarkEnd w:id="47"/>
+    <w:bookmarkStart w:id="63" w:name="X94de7a669b58fd506fa701a7ae38b91799c6ee5"/>
+    <w:p>
+      <w:pPr>
+        <w:pStyle w:val="Heading2"/>
+      </w:pPr>
+      <w:r>
+        <w:rPr>
+          <w:rStyle w:val="SectionNumber"/>
+        </w:rPr>
+        <w:t xml:space="preserve">3.3</w:t>
+      </w:r>
+      <w:r>
+        <w:tab/>
+      </w:r>
+      <w:r>
+        <w:t xml:space="preserve">Добавить пост на тему:</w:t>
+      </w:r>
+      <w:r>
+        <w:t xml:space="preserve"> </w:t>
+      </w:r>
+      <w:r>
+        <w:t xml:space="preserve">“</w:t>
+      </w:r>
+      <w:r>
+        <w:t xml:space="preserve">Язык разметки Markdown</w:t>
+      </w:r>
+      <w:r>
+        <w:t xml:space="preserve">”</w:t>
+      </w:r>
+    </w:p>
+    <w:p>
+      <w:pPr>
+        <w:pStyle w:val="FirstParagraph"/>
       </w:pPr>
       <w:r>
         <w:t xml:space="preserve">Перехожу в каталог post_3 и редактирую файл index.md. Добавляю пост на тему</w:t>
@@ -757,18 +825,18 @@
           <wp:inline>
             <wp:extent cx="3733800" cy="2995156"/>
             <wp:effectExtent b="0" l="0" r="0" t="0"/>
-            <wp:docPr descr="Редактирование файла" title="" id="47" name="Picture"/>
+            <wp:docPr descr="Редактирование файла" title="" id="49" name="Picture"/>
             <a:graphic>
               <a:graphicData uri="http://schemas.openxmlformats.org/drawingml/2006/picture">
                 <pic:pic>
                   <pic:nvPicPr>
-                    <pic:cNvPr descr="image/9.png" id="48" name="Picture"/>
+                    <pic:cNvPr descr="image/9.png" id="50" name="Picture"/>
                     <pic:cNvPicPr>
                       <a:picLocks noChangeArrowheads="1" noChangeAspect="1"/>
                     </pic:cNvPicPr>
                   </pic:nvPicPr>
                   <pic:blipFill>
-                    <a:blip r:embed="rId46"/>
+                    <a:blip r:embed="rId48"/>
                     <a:stretch>
                       <a:fillRect/>
                     </a:stretch>
@@ -820,18 +888,18 @@
           <wp:inline>
             <wp:extent cx="3733800" cy="1367358"/>
             <wp:effectExtent b="0" l="0" r="0" t="0"/>
-            <wp:docPr descr="Переход в каталог blog и компиляция сайта" title="" id="50" name="Picture"/>
+            <wp:docPr descr="Переход в каталог blog и компиляция сайта" title="" id="52" name="Picture"/>
             <a:graphic>
               <a:graphicData uri="http://schemas.openxmlformats.org/drawingml/2006/picture">
                 <pic:pic>
                   <pic:nvPicPr>
-                    <pic:cNvPr descr="image/10.png" id="51" name="Picture"/>
+                    <pic:cNvPr descr="image/10.png" id="53" name="Picture"/>
                     <pic:cNvPicPr>
                       <a:picLocks noChangeArrowheads="1" noChangeAspect="1"/>
                     </pic:cNvPicPr>
                   </pic:nvPicPr>
                   <pic:blipFill>
-                    <a:blip r:embed="rId49"/>
+                    <a:blip r:embed="rId51"/>
                     <a:stretch>
                       <a:fillRect/>
                     </a:stretch>
@@ -883,18 +951,18 @@
           <wp:inline>
             <wp:extent cx="3733800" cy="1950764"/>
             <wp:effectExtent b="0" l="0" r="0" t="0"/>
-            <wp:docPr descr="Получение ссылки на сайт" title="" id="53" name="Picture"/>
+            <wp:docPr descr="Получение ссылки на сайт" title="" id="55" name="Picture"/>
             <a:graphic>
               <a:graphicData uri="http://schemas.openxmlformats.org/drawingml/2006/picture">
                 <pic:pic>
                   <pic:nvPicPr>
-                    <pic:cNvPr descr="image/11.png" id="54" name="Picture"/>
+                    <pic:cNvPr descr="image/11.png" id="56" name="Picture"/>
                     <pic:cNvPicPr>
                       <a:picLocks noChangeArrowheads="1" noChangeAspect="1"/>
                     </pic:cNvPicPr>
                   </pic:nvPicPr>
                   <pic:blipFill>
-                    <a:blip r:embed="rId52"/>
+                    <a:blip r:embed="rId54"/>
                     <a:stretch>
                       <a:fillRect/>
                     </a:stretch>
@@ -946,18 +1014,18 @@
           <wp:inline>
             <wp:extent cx="3733800" cy="3439763"/>
             <wp:effectExtent b="0" l="0" r="0" t="0"/>
-            <wp:docPr descr="Сайт" title="" id="56" name="Picture"/>
+            <wp:docPr descr="Сайт" title="" id="58" name="Picture"/>
             <a:graphic>
               <a:graphicData uri="http://schemas.openxmlformats.org/drawingml/2006/picture">
                 <pic:pic>
                   <pic:nvPicPr>
-                    <pic:cNvPr descr="image/12.png" id="57" name="Picture"/>
+                    <pic:cNvPr descr="image/12.png" id="59" name="Picture"/>
                     <pic:cNvPicPr>
                       <a:picLocks noChangeArrowheads="1" noChangeAspect="1"/>
                     </pic:cNvPicPr>
                   </pic:nvPicPr>
                   <pic:blipFill>
-                    <a:blip r:embed="rId55"/>
+                    <a:blip r:embed="rId57"/>
                     <a:stretch>
                       <a:fillRect/>
                     </a:stretch>
@@ -1018,18 +1086,18 @@
           <wp:inline>
             <wp:extent cx="3733800" cy="1064716"/>
             <wp:effectExtent b="0" l="0" r="0" t="0"/>
-            <wp:docPr descr="Добавление изменений на github" title="" id="59" name="Picture"/>
+            <wp:docPr descr="Добавление изменений на github" title="" id="61" name="Picture"/>
             <a:graphic>
               <a:graphicData uri="http://schemas.openxmlformats.org/drawingml/2006/picture">
                 <pic:pic>
                   <pic:nvPicPr>
-                    <pic:cNvPr descr="image/13.png" id="60" name="Picture"/>
+                    <pic:cNvPr descr="image/13.png" id="62" name="Picture"/>
                     <pic:cNvPicPr>
                       <a:picLocks noChangeArrowheads="1" noChangeAspect="1"/>
                     </pic:cNvPicPr>
                   </pic:nvPicPr>
                   <pic:blipFill>
-                    <a:blip r:embed="rId58"/>
+                    <a:blip r:embed="rId60"/>
                     <a:stretch>
                       <a:fillRect/>
                     </a:stretch>
@@ -1064,8 +1132,9 @@
         <w:t xml:space="preserve">Рис. 13: Добавление изменений на github</w:t>
       </w:r>
     </w:p>
-    <w:bookmarkEnd w:id="61"/>
-    <w:bookmarkStart w:id="62" w:name="выводы"/>
+    <w:bookmarkEnd w:id="63"/>
+    <w:bookmarkEnd w:id="64"/>
+    <w:bookmarkStart w:id="65" w:name="выводы"/>
     <w:p>
       <w:pPr>
         <w:pStyle w:val="Heading1"/>
@@ -1091,8 +1160,8 @@
         <w:t xml:space="preserve">Я научилась добавлять к сайту достижения.</w:t>
       </w:r>
     </w:p>
-    <w:bookmarkEnd w:id="62"/>
-    <w:bookmarkStart w:id="66" w:name="список-литературы"/>
+    <w:bookmarkEnd w:id="65"/>
+    <w:bookmarkStart w:id="69" w:name="список-литературы"/>
     <w:p>
       <w:pPr>
         <w:pStyle w:val="Heading1"/>
@@ -1101,8 +1170,8 @@
         <w:t xml:space="preserve">Список литературы</w:t>
       </w:r>
     </w:p>
-    <w:bookmarkStart w:id="65" w:name="refs"/>
-    <w:bookmarkStart w:id="64" w:name="ref-Индивидуальный_проект_этап_3"/>
+    <w:bookmarkStart w:id="68" w:name="refs"/>
+    <w:bookmarkStart w:id="67" w:name="ref-Индивидуальный_проект_этап_3"/>
     <w:p>
       <w:pPr>
         <w:pStyle w:val="Bibliography"/>
@@ -1116,7 +1185,7 @@
       <w:r>
         <w:t xml:space="preserve">	</w:t>
       </w:r>
-      <w:hyperlink r:id="rId63">
+      <w:hyperlink r:id="rId66">
         <w:r>
           <w:rPr>
             <w:rStyle w:val="Hyperlink"/>
@@ -1128,9 +1197,9 @@
         <w:t xml:space="preserve">.</w:t>
       </w:r>
     </w:p>
-    <w:bookmarkEnd w:id="64"/>
-    <w:bookmarkEnd w:id="65"/>
-    <w:bookmarkEnd w:id="66"/>
+    <w:bookmarkEnd w:id="67"/>
+    <w:bookmarkEnd w:id="68"/>
+    <w:bookmarkEnd w:id="69"/>
     <w:sectPr/>
   </w:body>
 </w:document>

</xml_diff>